<commit_message>
Uptade as of 2-17
</commit_message>
<xml_diff>
--- a/VdartWorkNEW.docx
+++ b/VdartWorkNEW.docx
@@ -309,8 +309,6 @@
         </w:rPr>
         <w:t>Features</w:t>
       </w:r>
-      <w:bookmarkStart w:id="0" w:name="_GoBack"/>
-      <w:bookmarkEnd w:id="0"/>
     </w:p>
     <w:p>
       <w:pPr>
@@ -620,15 +618,32 @@
     </w:p>
     <w:p>
       <w:pPr>
-        <w:pStyle w:val="ListParagraph"/>
-        <w:numPr>
-          <w:ilvl w:val="0"/>
-          <w:numId w:val="1"/>
-        </w:numPr>
-        <w:rPr>
-          <w:rFonts w:ascii="Times New Roman" w:hAnsi="Times New Roman" w:cs="Times New Roman"/>
-        </w:rPr>
-      </w:pPr>
+        <w:rPr>
+          <w:rFonts w:ascii="Times New Roman" w:hAnsi="Times New Roman" w:cs="Times New Roman"/>
+        </w:rPr>
+      </w:pPr>
+      <w:r>
+        <w:rPr>
+          <w:rFonts w:ascii="Times New Roman" w:hAnsi="Times New Roman" w:cs="Times New Roman"/>
+        </w:rPr>
+        <w:t>Why tesseract</w:t>
+      </w:r>
+    </w:p>
+    <w:p>
+      <w:pPr>
+        <w:rPr>
+          <w:rFonts w:ascii="Times New Roman" w:hAnsi="Times New Roman" w:cs="Times New Roman"/>
+        </w:rPr>
+      </w:pPr>
+    </w:p>
+    <w:p>
+      <w:pPr>
+        <w:rPr>
+          <w:rFonts w:ascii="Times New Roman" w:hAnsi="Times New Roman" w:cs="Times New Roman"/>
+        </w:rPr>
+      </w:pPr>
+      <w:bookmarkStart w:id="0" w:name="_GoBack"/>
+      <w:bookmarkEnd w:id="0"/>
     </w:p>
     <w:sectPr>
       <w:pgSz w:w="12240" w:h="15840"/>

</xml_diff>